<commit_message>
Leve alteração na documentação
</commit_message>
<xml_diff>
--- a/Documentação/Projeto Sprint.docx
+++ b/Documentação/Projeto Sprint.docx
@@ -608,7 +608,7 @@
       </w:r>
       <w:r>
         <w:rPr>
-          <w:rFonts w:ascii="Arial" w:eastAsia="Arial" w:hAnsi="Arial" w:cs="Arial"/>
+          <w:rFonts w:eastAsia="Arial" w:cs="Arial"/>
           <w:color w:val="auto"/>
           <w:sz w:val="24"/>
           <w:szCs w:val="24"/>
@@ -982,7 +982,200 @@
           <w:sz w:val="24"/>
           <w:szCs w:val="24"/>
         </w:rPr>
-        <w:t xml:space="preserve">Cogumelos são espécies de fungos com corpos frutíferos, sendo muito </w:t>
+        <w:t>Cogumelos são espécies de fungos com corpos frutíferos, sendo muito usados na alimentação e para fins medicinais,</w:t>
+      </w:r>
+      <w:r>
+        <w:rPr>
+          <w:rFonts w:ascii="Arial" w:hAnsi="Arial" w:cs="Arial"/>
+          <w:color w:val="000000" w:themeColor="text1"/>
+          <w:sz w:val="24"/>
+          <w:szCs w:val="24"/>
+        </w:rPr>
+        <w:t xml:space="preserve"> sendo outras espécies, venenosas. A</w:t>
+      </w:r>
+      <w:r>
+        <w:rPr>
+          <w:rFonts w:ascii="Arial" w:hAnsi="Arial" w:cs="Arial"/>
+          <w:color w:val="000000" w:themeColor="text1"/>
+          <w:sz w:val="24"/>
+          <w:szCs w:val="24"/>
+        </w:rPr>
+        <w:t xml:space="preserve"> espécie de cogumelo mais cultivada é o Champignon, apesar disso, há outras espécies que</w:t>
+      </w:r>
+      <w:r>
+        <w:rPr>
+          <w:rFonts w:ascii="Arial" w:hAnsi="Arial" w:cs="Arial"/>
+          <w:color w:val="000000" w:themeColor="text1"/>
+          <w:sz w:val="24"/>
+          <w:szCs w:val="24"/>
+        </w:rPr>
+        <w:t xml:space="preserve"> estão se tornando destacando</w:t>
+      </w:r>
+      <w:r>
+        <w:rPr>
+          <w:rFonts w:ascii="Arial" w:hAnsi="Arial" w:cs="Arial"/>
+          <w:color w:val="000000" w:themeColor="text1"/>
+          <w:sz w:val="24"/>
+          <w:szCs w:val="24"/>
+        </w:rPr>
+        <w:t xml:space="preserve"> no mercado</w:t>
+      </w:r>
+      <w:r>
+        <w:rPr>
+          <w:rFonts w:ascii="Arial" w:hAnsi="Arial" w:cs="Arial"/>
+          <w:color w:val="000000" w:themeColor="text1"/>
+          <w:sz w:val="24"/>
+          <w:szCs w:val="24"/>
+        </w:rPr>
+        <w:t>,</w:t>
+      </w:r>
+      <w:r>
+        <w:rPr>
+          <w:rFonts w:ascii="Arial" w:hAnsi="Arial" w:cs="Arial"/>
+          <w:color w:val="000000" w:themeColor="text1"/>
+          <w:sz w:val="24"/>
+          <w:szCs w:val="24"/>
+        </w:rPr>
+        <w:t xml:space="preserve"> principalmente gastronômico, como o </w:t>
+      </w:r>
+      <w:proofErr w:type="spellStart"/>
+      <w:r>
+        <w:rPr>
+          <w:rFonts w:ascii="Arial" w:hAnsi="Arial" w:cs="Arial"/>
+          <w:color w:val="000000" w:themeColor="text1"/>
+          <w:sz w:val="24"/>
+          <w:szCs w:val="24"/>
+        </w:rPr>
+        <w:t>Shimeji</w:t>
+      </w:r>
+      <w:proofErr w:type="spellEnd"/>
+      <w:r>
+        <w:rPr>
+          <w:rFonts w:ascii="Arial" w:hAnsi="Arial" w:cs="Arial"/>
+          <w:color w:val="000000" w:themeColor="text1"/>
+          <w:sz w:val="24"/>
+          <w:szCs w:val="24"/>
+        </w:rPr>
+        <w:t>. O investimento em cultivo de cogumelos</w:t>
+      </w:r>
+      <w:r>
+        <w:rPr>
+          <w:rFonts w:ascii="Arial" w:hAnsi="Arial" w:cs="Arial"/>
+          <w:color w:val="000000" w:themeColor="text1"/>
+          <w:sz w:val="24"/>
+          <w:szCs w:val="24"/>
+        </w:rPr>
+        <w:t xml:space="preserve"> vem aumentando com</w:t>
+      </w:r>
+      <w:r>
+        <w:rPr>
+          <w:rFonts w:ascii="Arial" w:hAnsi="Arial" w:cs="Arial"/>
+          <w:color w:val="000000" w:themeColor="text1"/>
+          <w:sz w:val="24"/>
+          <w:szCs w:val="24"/>
+        </w:rPr>
+        <w:t xml:space="preserve"> o tempo, e agora está sendo mais divulgado e acessível para a população,</w:t>
+      </w:r>
+      <w:r>
+        <w:rPr>
+          <w:rFonts w:ascii="Arial" w:hAnsi="Arial" w:cs="Arial"/>
+          <w:color w:val="000000" w:themeColor="text1"/>
+          <w:sz w:val="24"/>
+          <w:szCs w:val="24"/>
+        </w:rPr>
+        <w:t xml:space="preserve"> com destaque ao consumo asiático</w:t>
+      </w:r>
+      <w:r>
+        <w:rPr>
+          <w:rFonts w:ascii="Arial" w:hAnsi="Arial" w:cs="Arial"/>
+          <w:color w:val="000000" w:themeColor="text1"/>
+          <w:sz w:val="24"/>
+          <w:szCs w:val="24"/>
+        </w:rPr>
+        <w:t xml:space="preserve"> que é altamente concentrado.</w:t>
+      </w:r>
+    </w:p>
+    <w:p>
+      <w:pPr>
+        <w:ind w:firstLine="708"/>
+        <w:rPr>
+          <w:rFonts w:ascii="Arial" w:hAnsi="Arial" w:cs="Arial"/>
+          <w:color w:val="000000" w:themeColor="text1"/>
+          <w:sz w:val="24"/>
+          <w:szCs w:val="24"/>
+        </w:rPr>
+      </w:pPr>
+      <w:r>
+        <w:rPr>
+          <w:rFonts w:ascii="Arial" w:hAnsi="Arial" w:cs="Arial"/>
+          <w:color w:val="000000" w:themeColor="text1"/>
+          <w:sz w:val="24"/>
+          <w:szCs w:val="24"/>
+        </w:rPr>
+        <w:t>Para uma maior qualidade e produtividade do</w:t>
+      </w:r>
+      <w:r>
+        <w:rPr>
+          <w:rFonts w:ascii="Arial" w:hAnsi="Arial" w:cs="Arial"/>
+          <w:color w:val="000000" w:themeColor="text1"/>
+          <w:sz w:val="24"/>
+          <w:szCs w:val="24"/>
+        </w:rPr>
+        <w:t>s</w:t>
+      </w:r>
+      <w:r>
+        <w:rPr>
+          <w:rFonts w:ascii="Arial" w:hAnsi="Arial" w:cs="Arial"/>
+          <w:color w:val="000000" w:themeColor="text1"/>
+          <w:sz w:val="24"/>
+          <w:szCs w:val="24"/>
+        </w:rPr>
+        <w:t xml:space="preserve"> cogumelo</w:t>
+      </w:r>
+      <w:r>
+        <w:rPr>
+          <w:rFonts w:ascii="Arial" w:hAnsi="Arial" w:cs="Arial"/>
+          <w:color w:val="000000" w:themeColor="text1"/>
+          <w:sz w:val="24"/>
+          <w:szCs w:val="24"/>
+        </w:rPr>
+        <w:t>s</w:t>
+      </w:r>
+      <w:r>
+        <w:rPr>
+          <w:rFonts w:ascii="Arial" w:hAnsi="Arial" w:cs="Arial"/>
+          <w:color w:val="000000" w:themeColor="text1"/>
+          <w:sz w:val="24"/>
+          <w:szCs w:val="24"/>
+        </w:rPr>
+        <w:t xml:space="preserve"> é preciso que a produção dele</w:t>
+      </w:r>
+      <w:r>
+        <w:rPr>
+          <w:rFonts w:ascii="Arial" w:hAnsi="Arial" w:cs="Arial"/>
+          <w:color w:val="000000" w:themeColor="text1"/>
+          <w:sz w:val="24"/>
+          <w:szCs w:val="24"/>
+        </w:rPr>
+        <w:t>s</w:t>
+      </w:r>
+      <w:r>
+        <w:rPr>
+          <w:rFonts w:ascii="Arial" w:hAnsi="Arial" w:cs="Arial"/>
+          <w:color w:val="000000" w:themeColor="text1"/>
+          <w:sz w:val="24"/>
+          <w:szCs w:val="24"/>
+        </w:rPr>
+        <w:t xml:space="preserve"> seja executada por meio do uso de estufas climatizadas com controle de temperatura </w:t>
+      </w:r>
+      <w:r>
+        <w:rPr>
+          <w:rFonts w:ascii="Arial" w:hAnsi="Arial" w:cs="Arial"/>
+          <w:color w:val="000000" w:themeColor="text1"/>
+          <w:sz w:val="24"/>
+          <w:szCs w:val="24"/>
+        </w:rPr>
+        <w:t xml:space="preserve">e umidade </w:t>
       </w:r>
       <w:proofErr w:type="gramStart"/>
       <w:r>
@@ -992,7 +1185,16 @@
           <w:sz w:val="24"/>
           <w:szCs w:val="24"/>
         </w:rPr>
-        <w:t>usados</w:t>
+        <w:t>adequado</w:t>
+      </w:r>
+      <w:r>
+        <w:rPr>
+          <w:rFonts w:ascii="Arial" w:hAnsi="Arial" w:cs="Arial"/>
+          <w:color w:val="000000" w:themeColor="text1"/>
+          <w:sz w:val="24"/>
+          <w:szCs w:val="24"/>
+        </w:rPr>
+        <w:t>s</w:t>
       </w:r>
       <w:proofErr w:type="gramEnd"/>
       <w:r>
@@ -1002,7 +1204,292 @@
           <w:sz w:val="24"/>
           <w:szCs w:val="24"/>
         </w:rPr>
-        <w:t xml:space="preserve"> na alimentação e para fins medicinais, a espécie de cogumelo mais cultivada é o Champignon, apesar disso, há outras espécies que estão se tornando protagonistas no mercado principalmente gastronômico, como o </w:t>
+        <w:t>, ou seja, salas com um ambiente controlado são necessárias para a produção mais eficiente do</w:t>
+      </w:r>
+      <w:r>
+        <w:rPr>
+          <w:rFonts w:ascii="Arial" w:hAnsi="Arial" w:cs="Arial"/>
+          <w:color w:val="000000" w:themeColor="text1"/>
+          <w:sz w:val="24"/>
+          <w:szCs w:val="24"/>
+        </w:rPr>
+        <w:t>s</w:t>
+      </w:r>
+      <w:r>
+        <w:rPr>
+          <w:rFonts w:ascii="Arial" w:hAnsi="Arial" w:cs="Arial"/>
+          <w:color w:val="000000" w:themeColor="text1"/>
+          <w:sz w:val="24"/>
+          <w:szCs w:val="24"/>
+        </w:rPr>
+        <w:t xml:space="preserve"> cogumelo</w:t>
+      </w:r>
+      <w:r>
+        <w:rPr>
+          <w:rFonts w:ascii="Arial" w:hAnsi="Arial" w:cs="Arial"/>
+          <w:color w:val="000000" w:themeColor="text1"/>
+          <w:sz w:val="24"/>
+          <w:szCs w:val="24"/>
+        </w:rPr>
+        <w:t>s</w:t>
+      </w:r>
+      <w:r>
+        <w:rPr>
+          <w:rFonts w:ascii="Arial" w:hAnsi="Arial" w:cs="Arial"/>
+          <w:color w:val="000000" w:themeColor="text1"/>
+          <w:sz w:val="24"/>
+          <w:szCs w:val="24"/>
+        </w:rPr>
+        <w:t>.</w:t>
+      </w:r>
+    </w:p>
+    <w:p>
+      <w:pPr>
+        <w:ind w:firstLine="708"/>
+        <w:rPr>
+          <w:rFonts w:ascii="Arial" w:hAnsi="Arial" w:cs="Arial"/>
+          <w:color w:val="000000" w:themeColor="text1"/>
+          <w:sz w:val="24"/>
+          <w:szCs w:val="24"/>
+        </w:rPr>
+      </w:pPr>
+      <w:r>
+        <w:rPr>
+          <w:rFonts w:ascii="Arial" w:hAnsi="Arial" w:cs="Arial"/>
+          <w:color w:val="000000" w:themeColor="text1"/>
+          <w:sz w:val="24"/>
+          <w:szCs w:val="24"/>
+        </w:rPr>
+        <w:t>Segundo especialistas, a produção de cogumelos comestíveis é um negócio lucrativo</w:t>
+      </w:r>
+      <w:r>
+        <w:rPr>
+          <w:rFonts w:ascii="Arial" w:hAnsi="Arial" w:cs="Arial"/>
+          <w:color w:val="000000" w:themeColor="text1"/>
+          <w:sz w:val="24"/>
+          <w:szCs w:val="24"/>
+        </w:rPr>
+        <w:t>,</w:t>
+      </w:r>
+      <w:r>
+        <w:rPr>
+          <w:rFonts w:ascii="Arial" w:hAnsi="Arial" w:cs="Arial"/>
+          <w:color w:val="000000" w:themeColor="text1"/>
+          <w:sz w:val="24"/>
+          <w:szCs w:val="24"/>
+        </w:rPr>
+        <w:t xml:space="preserve"> e</w:t>
+      </w:r>
+      <w:r>
+        <w:rPr>
+          <w:rFonts w:ascii="Arial" w:hAnsi="Arial" w:cs="Arial"/>
+          <w:color w:val="000000" w:themeColor="text1"/>
+          <w:sz w:val="24"/>
+          <w:szCs w:val="24"/>
+        </w:rPr>
+        <w:t>,</w:t>
+      </w:r>
+      <w:r>
+        <w:rPr>
+          <w:rFonts w:ascii="Arial" w:hAnsi="Arial" w:cs="Arial"/>
+          <w:color w:val="000000" w:themeColor="text1"/>
+          <w:sz w:val="24"/>
+          <w:szCs w:val="24"/>
+        </w:rPr>
+        <w:t xml:space="preserve"> mesmo que ainda seja algo pouco explorado no Brasil, ainda assim é </w:t>
+      </w:r>
+      <w:r>
+        <w:rPr>
+          <w:rFonts w:ascii="Arial" w:hAnsi="Arial" w:cs="Arial"/>
+          <w:color w:val="000000" w:themeColor="text1"/>
+          <w:sz w:val="24"/>
+          <w:szCs w:val="24"/>
+        </w:rPr>
+        <w:t xml:space="preserve">um dos ingredientes mais utilizados na </w:t>
+      </w:r>
+      <w:r>
+        <w:rPr>
+          <w:rFonts w:ascii="Arial" w:hAnsi="Arial" w:cs="Arial"/>
+          <w:color w:val="000000" w:themeColor="text1"/>
+          <w:sz w:val="24"/>
+          <w:szCs w:val="24"/>
+        </w:rPr>
+        <w:t>alimentação</w:t>
+      </w:r>
+      <w:r>
+        <w:rPr>
+          <w:rFonts w:ascii="Arial" w:hAnsi="Arial" w:cs="Arial"/>
+          <w:color w:val="000000" w:themeColor="text1"/>
+          <w:sz w:val="24"/>
+          <w:szCs w:val="24"/>
+        </w:rPr>
+        <w:t>,</w:t>
+      </w:r>
+      <w:bookmarkStart w:id="0" w:name="_GoBack"/>
+      <w:bookmarkEnd w:id="0"/>
+      <w:r>
+        <w:rPr>
+          <w:rFonts w:ascii="Arial" w:hAnsi="Arial" w:cs="Arial"/>
+          <w:color w:val="000000" w:themeColor="text1"/>
+          <w:sz w:val="24"/>
+          <w:szCs w:val="24"/>
+        </w:rPr>
+        <w:t xml:space="preserve"> um exemplo diss</w:t>
+      </w:r>
+      <w:r>
+        <w:rPr>
+          <w:rFonts w:ascii="Arial" w:hAnsi="Arial" w:cs="Arial"/>
+          <w:color w:val="000000" w:themeColor="text1"/>
+          <w:sz w:val="24"/>
+          <w:szCs w:val="24"/>
+        </w:rPr>
+        <w:t xml:space="preserve">o </w:t>
+      </w:r>
+      <w:r>
+        <w:rPr>
+          <w:rFonts w:ascii="Arial" w:hAnsi="Arial" w:cs="Arial"/>
+          <w:color w:val="000000" w:themeColor="text1"/>
+          <w:sz w:val="24"/>
+          <w:szCs w:val="24"/>
+        </w:rPr>
+        <w:t xml:space="preserve">é o </w:t>
+      </w:r>
+      <w:r>
+        <w:rPr>
+          <w:rFonts w:ascii="Arial" w:hAnsi="Arial" w:cs="Arial"/>
+          <w:color w:val="000000" w:themeColor="text1"/>
+          <w:sz w:val="24"/>
+          <w:szCs w:val="24"/>
+        </w:rPr>
+        <w:t>Champignon</w:t>
+      </w:r>
+      <w:r>
+        <w:rPr>
+          <w:rFonts w:ascii="Arial" w:hAnsi="Arial" w:cs="Arial"/>
+          <w:color w:val="000000" w:themeColor="text1"/>
+          <w:sz w:val="24"/>
+          <w:szCs w:val="24"/>
+        </w:rPr>
+        <w:t>,</w:t>
+      </w:r>
+      <w:r>
+        <w:rPr>
+          <w:rFonts w:ascii="Arial" w:hAnsi="Arial" w:cs="Arial"/>
+          <w:color w:val="000000" w:themeColor="text1"/>
+          <w:sz w:val="24"/>
+          <w:szCs w:val="24"/>
+        </w:rPr>
+        <w:t xml:space="preserve"> </w:t>
+      </w:r>
+      <w:r>
+        <w:rPr>
+          <w:rFonts w:ascii="Arial" w:hAnsi="Arial" w:cs="Arial"/>
+          <w:color w:val="000000" w:themeColor="text1"/>
+          <w:sz w:val="24"/>
+          <w:szCs w:val="24"/>
+        </w:rPr>
+        <w:t>u</w:t>
+      </w:r>
+      <w:r>
+        <w:rPr>
+          <w:rFonts w:ascii="Arial" w:hAnsi="Arial" w:cs="Arial"/>
+          <w:color w:val="000000" w:themeColor="text1"/>
+          <w:sz w:val="24"/>
+          <w:szCs w:val="24"/>
+        </w:rPr>
+        <w:t>m cogumelo da família</w:t>
+      </w:r>
+      <w:r>
+        <w:rPr>
+          <w:rFonts w:ascii="Arial" w:hAnsi="Arial" w:cs="Arial"/>
+          <w:color w:val="000000" w:themeColor="text1"/>
+          <w:sz w:val="24"/>
+          <w:szCs w:val="24"/>
+        </w:rPr>
+        <w:t xml:space="preserve"> dos</w:t>
+      </w:r>
+      <w:r>
+        <w:rPr>
+          <w:rFonts w:ascii="Arial" w:hAnsi="Arial" w:cs="Arial"/>
+          <w:color w:val="000000" w:themeColor="text1"/>
+          <w:sz w:val="24"/>
+          <w:szCs w:val="24"/>
+        </w:rPr>
+        <w:t xml:space="preserve"> agaricáceos</w:t>
+      </w:r>
+      <w:r>
+        <w:rPr>
+          <w:rFonts w:ascii="Arial" w:hAnsi="Arial" w:cs="Arial"/>
+          <w:color w:val="000000" w:themeColor="text1"/>
+          <w:sz w:val="24"/>
+          <w:szCs w:val="24"/>
+        </w:rPr>
+        <w:t>,</w:t>
+      </w:r>
+      <w:r>
+        <w:rPr>
+          <w:rFonts w:ascii="Arial" w:hAnsi="Arial" w:cs="Arial"/>
+          <w:color w:val="000000" w:themeColor="text1"/>
+          <w:sz w:val="24"/>
+          <w:szCs w:val="24"/>
+        </w:rPr>
+        <w:t xml:space="preserve"> rico não só em sabor, mas também em nutrientes</w:t>
+      </w:r>
+      <w:r>
+        <w:rPr>
+          <w:rFonts w:ascii="Arial" w:hAnsi="Arial" w:cs="Arial"/>
+          <w:color w:val="000000" w:themeColor="text1"/>
+          <w:sz w:val="24"/>
+          <w:szCs w:val="24"/>
+        </w:rPr>
+        <w:t>,</w:t>
+      </w:r>
+      <w:r>
+        <w:rPr>
+          <w:rFonts w:ascii="Arial" w:hAnsi="Arial" w:cs="Arial"/>
+          <w:color w:val="000000" w:themeColor="text1"/>
+          <w:sz w:val="24"/>
+          <w:szCs w:val="24"/>
+        </w:rPr>
+        <w:t xml:space="preserve"> tais como cálcio, ferro, </w:t>
+      </w:r>
+      <w:proofErr w:type="gramStart"/>
+      <w:r>
+        <w:rPr>
+          <w:rFonts w:ascii="Arial" w:hAnsi="Arial" w:cs="Arial"/>
+          <w:color w:val="000000" w:themeColor="text1"/>
+          <w:sz w:val="24"/>
+          <w:szCs w:val="24"/>
+        </w:rPr>
+        <w:t>cobre,</w:t>
+      </w:r>
+      <w:proofErr w:type="gramEnd"/>
+      <w:r>
+        <w:rPr>
+          <w:rFonts w:ascii="Arial" w:hAnsi="Arial" w:cs="Arial"/>
+          <w:color w:val="000000" w:themeColor="text1"/>
+          <w:sz w:val="24"/>
+          <w:szCs w:val="24"/>
+        </w:rPr>
+        <w:t xml:space="preserve"> zinco, vitamina C e diversos tipos de aminoácidos</w:t>
+      </w:r>
+      <w:r>
+        <w:rPr>
+          <w:rFonts w:ascii="Arial" w:hAnsi="Arial" w:cs="Arial"/>
+          <w:color w:val="000000" w:themeColor="text1"/>
+          <w:sz w:val="24"/>
+          <w:szCs w:val="24"/>
+        </w:rPr>
+        <w:t>, há também o</w:t>
+      </w:r>
+      <w:r>
+        <w:rPr>
+          <w:rFonts w:ascii="Arial" w:hAnsi="Arial" w:cs="Arial"/>
+          <w:color w:val="000000" w:themeColor="text1"/>
+          <w:sz w:val="24"/>
+          <w:szCs w:val="24"/>
+        </w:rPr>
+        <w:t xml:space="preserve"> </w:t>
       </w:r>
       <w:proofErr w:type="spellStart"/>
       <w:r>
@@ -1022,110 +1509,7 @@
           <w:sz w:val="24"/>
           <w:szCs w:val="24"/>
         </w:rPr>
-        <w:t>. O investimento em cultivo de cogumelos vem aumentando durante o tempo, e agora está sendo mais divulgado e acessível para a população, com destaque ao consumo europeu que é altamente concentrado.</w:t>
-      </w:r>
-    </w:p>
-    <w:p>
-      <w:pPr>
-        <w:ind w:firstLine="708"/>
-        <w:rPr>
-          <w:rFonts w:ascii="Arial" w:hAnsi="Arial" w:cs="Arial"/>
-          <w:color w:val="000000" w:themeColor="text1"/>
-          <w:sz w:val="24"/>
-          <w:szCs w:val="24"/>
-        </w:rPr>
-      </w:pPr>
-      <w:r>
-        <w:rPr>
-          <w:rFonts w:ascii="Arial" w:hAnsi="Arial" w:cs="Arial"/>
-          <w:color w:val="000000" w:themeColor="text1"/>
-          <w:sz w:val="24"/>
-          <w:szCs w:val="24"/>
-        </w:rPr>
-        <w:t>Para uma maior qualidade e produtividade do cogumelo</w:t>
-      </w:r>
-      <w:r>
-        <w:rPr>
-          <w:rFonts w:ascii="Arial" w:hAnsi="Arial" w:cs="Arial"/>
-          <w:color w:val="000000" w:themeColor="text1"/>
-          <w:sz w:val="24"/>
-          <w:szCs w:val="24"/>
-        </w:rPr>
-        <w:t xml:space="preserve"> é preciso que a produção dele seja executada por meio do uso de estufas climatizadas com controle de temperatura adequado, ou seja, salas com um ambiente controlado são necessárias para a produção mais eficiente do cogumelo.</w:t>
-      </w:r>
-    </w:p>
-    <w:p>
-      <w:pPr>
-        <w:ind w:firstLine="708"/>
-        <w:rPr>
-          <w:rFonts w:ascii="Arial" w:hAnsi="Arial" w:cs="Arial"/>
-          <w:color w:val="000000" w:themeColor="text1"/>
-          <w:sz w:val="24"/>
-          <w:szCs w:val="24"/>
-        </w:rPr>
-      </w:pPr>
-      <w:r>
-        <w:rPr>
-          <w:rFonts w:ascii="Arial" w:hAnsi="Arial" w:cs="Arial"/>
-          <w:color w:val="000000" w:themeColor="text1"/>
-          <w:sz w:val="24"/>
-          <w:szCs w:val="24"/>
-        </w:rPr>
-        <w:t xml:space="preserve">Segundo especialistas, a produção de cogumelos comestíveis é um negócio lucrativo e mesmo que ainda seja algo pouco explorado no Brasil, ainda assim é </w:t>
-      </w:r>
-      <w:r>
-        <w:rPr>
-          <w:rFonts w:ascii="Arial" w:hAnsi="Arial" w:cs="Arial"/>
-          <w:color w:val="000000" w:themeColor="text1"/>
-          <w:sz w:val="24"/>
-          <w:szCs w:val="24"/>
-        </w:rPr>
-        <w:t xml:space="preserve">um dos ingredientes mais utilizados na </w:t>
-      </w:r>
-      <w:r>
-        <w:rPr>
-          <w:rFonts w:ascii="Arial" w:hAnsi="Arial" w:cs="Arial"/>
-          <w:color w:val="000000" w:themeColor="text1"/>
-          <w:sz w:val="24"/>
-          <w:szCs w:val="24"/>
-        </w:rPr>
-        <w:t>alimentação</w:t>
-      </w:r>
-      <w:r>
-        <w:rPr>
-          <w:rFonts w:ascii="Arial" w:hAnsi="Arial" w:cs="Arial"/>
-          <w:color w:val="000000" w:themeColor="text1"/>
-          <w:sz w:val="24"/>
-          <w:szCs w:val="24"/>
-        </w:rPr>
-        <w:t>, um exemplo diss</w:t>
-      </w:r>
-      <w:r>
-        <w:rPr>
-          <w:rFonts w:ascii="Arial" w:hAnsi="Arial" w:cs="Arial"/>
-          <w:color w:val="000000" w:themeColor="text1"/>
-          <w:sz w:val="24"/>
-          <w:szCs w:val="24"/>
-        </w:rPr>
-        <w:t xml:space="preserve">o </w:t>
-      </w:r>
-      <w:r>
-        <w:rPr>
-          <w:rFonts w:ascii="Arial" w:hAnsi="Arial" w:cs="Arial"/>
-          <w:color w:val="000000" w:themeColor="text1"/>
-          <w:sz w:val="24"/>
-          <w:szCs w:val="24"/>
-        </w:rPr>
-        <w:t xml:space="preserve">é o </w:t>
-      </w:r>
-      <w:r>
-        <w:rPr>
-          <w:rFonts w:ascii="Arial" w:hAnsi="Arial" w:cs="Arial"/>
-          <w:color w:val="000000" w:themeColor="text1"/>
-          <w:sz w:val="24"/>
-          <w:szCs w:val="24"/>
-        </w:rPr>
-        <w:t>Champignon</w:t>
+        <w:t>, asiático e extremamente rico em sabores</w:t>
       </w:r>
       <w:r>
         <w:rPr>
@@ -1144,118 +1528,6 @@
           <w:szCs w:val="24"/>
         </w:rPr>
         <w:t xml:space="preserve"> </w:t>
-      </w:r>
-      <w:r>
-        <w:rPr>
-          <w:rFonts w:ascii="Arial" w:hAnsi="Arial" w:cs="Arial"/>
-          <w:color w:val="000000" w:themeColor="text1"/>
-          <w:sz w:val="24"/>
-          <w:szCs w:val="24"/>
-        </w:rPr>
-        <w:t>u</w:t>
-      </w:r>
-      <w:r>
-        <w:rPr>
-          <w:rFonts w:ascii="Arial" w:hAnsi="Arial" w:cs="Arial"/>
-          <w:color w:val="000000" w:themeColor="text1"/>
-          <w:sz w:val="24"/>
-          <w:szCs w:val="24"/>
-        </w:rPr>
-        <w:t>m cogumelo da família agaricáceos</w:t>
-      </w:r>
-      <w:r>
-        <w:rPr>
-          <w:rFonts w:ascii="Arial" w:hAnsi="Arial" w:cs="Arial"/>
-          <w:color w:val="000000" w:themeColor="text1"/>
-          <w:sz w:val="24"/>
-          <w:szCs w:val="24"/>
-        </w:rPr>
-        <w:t>,</w:t>
-      </w:r>
-      <w:r>
-        <w:rPr>
-          <w:rFonts w:ascii="Arial" w:hAnsi="Arial" w:cs="Arial"/>
-          <w:color w:val="000000" w:themeColor="text1"/>
-          <w:sz w:val="24"/>
-          <w:szCs w:val="24"/>
-        </w:rPr>
-        <w:t xml:space="preserve"> rico não só em sabor, mas também em nutrientes</w:t>
-      </w:r>
-      <w:r>
-        <w:rPr>
-          <w:rFonts w:ascii="Arial" w:hAnsi="Arial" w:cs="Arial"/>
-          <w:color w:val="000000" w:themeColor="text1"/>
-          <w:sz w:val="24"/>
-          <w:szCs w:val="24"/>
-        </w:rPr>
-        <w:t>,</w:t>
-      </w:r>
-      <w:r>
-        <w:rPr>
-          <w:rFonts w:ascii="Arial" w:hAnsi="Arial" w:cs="Arial"/>
-          <w:color w:val="000000" w:themeColor="text1"/>
-          <w:sz w:val="24"/>
-          <w:szCs w:val="24"/>
-        </w:rPr>
-        <w:t xml:space="preserve"> tais como cálcio, ferro, </w:t>
-      </w:r>
-      <w:proofErr w:type="gramStart"/>
-      <w:r>
-        <w:rPr>
-          <w:rFonts w:ascii="Arial" w:hAnsi="Arial" w:cs="Arial"/>
-          <w:color w:val="000000" w:themeColor="text1"/>
-          <w:sz w:val="24"/>
-          <w:szCs w:val="24"/>
-        </w:rPr>
-        <w:t>cobre,</w:t>
-      </w:r>
-      <w:proofErr w:type="gramEnd"/>
-      <w:r>
-        <w:rPr>
-          <w:rFonts w:ascii="Arial" w:hAnsi="Arial" w:cs="Arial"/>
-          <w:color w:val="000000" w:themeColor="text1"/>
-          <w:sz w:val="24"/>
-          <w:szCs w:val="24"/>
-        </w:rPr>
-        <w:t xml:space="preserve"> zinco, vitamina C e diversos tipos de aminoácidos</w:t>
-      </w:r>
-      <w:r>
-        <w:rPr>
-          <w:rFonts w:ascii="Arial" w:hAnsi="Arial" w:cs="Arial"/>
-          <w:color w:val="000000" w:themeColor="text1"/>
-          <w:sz w:val="24"/>
-          <w:szCs w:val="24"/>
-        </w:rPr>
-        <w:t>, há também o</w:t>
-      </w:r>
-      <w:r>
-        <w:rPr>
-          <w:rFonts w:ascii="Arial" w:hAnsi="Arial" w:cs="Arial"/>
-          <w:color w:val="000000" w:themeColor="text1"/>
-          <w:sz w:val="24"/>
-          <w:szCs w:val="24"/>
-        </w:rPr>
-        <w:t xml:space="preserve"> </w:t>
-      </w:r>
-      <w:proofErr w:type="spellStart"/>
-      <w:r>
-        <w:rPr>
-          <w:rFonts w:ascii="Arial" w:hAnsi="Arial" w:cs="Arial"/>
-          <w:color w:val="000000" w:themeColor="text1"/>
-          <w:sz w:val="24"/>
-          <w:szCs w:val="24"/>
-        </w:rPr>
-        <w:t>Shimeji</w:t>
-      </w:r>
-      <w:proofErr w:type="spellEnd"/>
-      <w:r>
-        <w:rPr>
-          <w:rFonts w:ascii="Arial" w:hAnsi="Arial" w:cs="Arial"/>
-          <w:color w:val="000000" w:themeColor="text1"/>
-          <w:sz w:val="24"/>
-          <w:szCs w:val="24"/>
-        </w:rPr>
-        <w:t xml:space="preserve">, asiático e extremamente rico em sabores </w:t>
       </w:r>
       <w:r>
         <w:rPr>
@@ -2093,8 +2365,6 @@
         </w:rPr>
         <w:t xml:space="preserve"> intermediaria em 25</w:t>
       </w:r>
-      <w:bookmarkStart w:id="0" w:name="_GoBack"/>
-      <w:bookmarkEnd w:id="0"/>
       <w:r>
         <w:rPr>
           <w:rFonts w:ascii="Arial" w:hAnsi="Arial" w:cs="Arial"/>
@@ -7011,21 +7281,19 @@
   <a:extraClrSchemeLst/>
   <a:extLst>
     <a:ext uri="{05A4C25C-085E-4340-85A3-A5531E510DB2}">
-      <thm15:themeFamily xmlns:thm15="http://schemas.microsoft.com/office/thememl/2012/main" xmlns="" name="Office Theme" id="{62F939B6-93AF-4DB8-9C6B-D6C7DFDC589F}" vid="{4A3C46E8-61CC-4603-A589-7422A47A8E4A}"/>
+      <thm15:themeFamily xmlns="" xmlns:thm15="http://schemas.microsoft.com/office/thememl/2012/main" name="Office Theme" id="{62F939B6-93AF-4DB8-9C6B-D6C7DFDC589F}" vid="{4A3C46E8-61CC-4603-A589-7422A47A8E4A}"/>
     </a:ext>
   </a:extLst>
 </a:theme>
 </file>
 
 <file path=customXml/item1.xml><?xml version="1.0" encoding="utf-8"?>
-<p:properties xmlns:p="http://schemas.microsoft.com/office/2006/metadata/properties" xmlns:xsi="http://www.w3.org/2001/XMLSchema-instance" xmlns:pc="http://schemas.microsoft.com/office/infopath/2007/PartnerControls">
-  <documentManagement>
-    <lcf76f155ced4ddcb4097134ff3c332f xmlns="0a53ad5e-08cc-4fba-9df9-747b79db3e02">
-      <Terms xmlns="http://schemas.microsoft.com/office/infopath/2007/PartnerControls"/>
-    </lcf76f155ced4ddcb4097134ff3c332f>
-    <TaxCatchAll xmlns="99f50afe-28e2-457c-9852-048361d66aad" xsi:nil="true"/>
-  </documentManagement>
-</p:properties>
+<?mso-contentType ?>
+<FormTemplates xmlns="http://schemas.microsoft.com/sharepoint/v3/contenttype/forms">
+  <Display>DocumentLibraryForm</Display>
+  <Edit>DocumentLibraryForm</Edit>
+  <New>DocumentLibraryForm</New>
+</FormTemplates>
 </file>
 
 <file path=customXml/item2.xml><?xml version="1.0" encoding="utf-8"?>
@@ -7218,12 +7486,14 @@
 </file>
 
 <file path=customXml/item3.xml><?xml version="1.0" encoding="utf-8"?>
-<?mso-contentType ?>
-<FormTemplates xmlns="http://schemas.microsoft.com/sharepoint/v3/contenttype/forms">
-  <Display>DocumentLibraryForm</Display>
-  <Edit>DocumentLibraryForm</Edit>
-  <New>DocumentLibraryForm</New>
-</FormTemplates>
+<p:properties xmlns:p="http://schemas.microsoft.com/office/2006/metadata/properties" xmlns:xsi="http://www.w3.org/2001/XMLSchema-instance" xmlns:pc="http://schemas.microsoft.com/office/infopath/2007/PartnerControls">
+  <documentManagement>
+    <lcf76f155ced4ddcb4097134ff3c332f xmlns="0a53ad5e-08cc-4fba-9df9-747b79db3e02">
+      <Terms xmlns="http://schemas.microsoft.com/office/infopath/2007/PartnerControls"/>
+    </lcf76f155ced4ddcb4097134ff3c332f>
+    <TaxCatchAll xmlns="99f50afe-28e2-457c-9852-048361d66aad" xsi:nil="true"/>
+  </documentManagement>
+</p:properties>
 </file>
 
 <file path=customXml/item4.xml><?xml version="1.0" encoding="utf-8"?>
@@ -7231,12 +7501,9 @@
 </file>
 
 <file path=customXml/itemProps1.xml><?xml version="1.0" encoding="utf-8"?>
-<ds:datastoreItem xmlns:ds="http://schemas.openxmlformats.org/officeDocument/2006/customXml" ds:itemID="{79054B02-B215-46AC-9176-544339E93661}">
+<ds:datastoreItem xmlns:ds="http://schemas.openxmlformats.org/officeDocument/2006/customXml" ds:itemID="{B52C9AD5-4F18-4494-A12B-C11EA8399E21}">
   <ds:schemaRefs>
-    <ds:schemaRef ds:uri="http://schemas.microsoft.com/office/2006/metadata/properties"/>
-    <ds:schemaRef ds:uri="http://schemas.microsoft.com/office/infopath/2007/PartnerControls"/>
-    <ds:schemaRef ds:uri="0a53ad5e-08cc-4fba-9df9-747b79db3e02"/>
-    <ds:schemaRef ds:uri="99f50afe-28e2-457c-9852-048361d66aad"/>
+    <ds:schemaRef ds:uri="http://schemas.microsoft.com/sharepoint/v3/contenttype/forms"/>
   </ds:schemaRefs>
 </ds:datastoreItem>
 </file>
@@ -7261,15 +7528,18 @@
 </file>
 
 <file path=customXml/itemProps3.xml><?xml version="1.0" encoding="utf-8"?>
-<ds:datastoreItem xmlns:ds="http://schemas.openxmlformats.org/officeDocument/2006/customXml" ds:itemID="{B52C9AD5-4F18-4494-A12B-C11EA8399E21}">
+<ds:datastoreItem xmlns:ds="http://schemas.openxmlformats.org/officeDocument/2006/customXml" ds:itemID="{79054B02-B215-46AC-9176-544339E93661}">
   <ds:schemaRefs>
-    <ds:schemaRef ds:uri="http://schemas.microsoft.com/sharepoint/v3/contenttype/forms"/>
+    <ds:schemaRef ds:uri="http://schemas.microsoft.com/office/2006/metadata/properties"/>
+    <ds:schemaRef ds:uri="http://schemas.microsoft.com/office/infopath/2007/PartnerControls"/>
+    <ds:schemaRef ds:uri="0a53ad5e-08cc-4fba-9df9-747b79db3e02"/>
+    <ds:schemaRef ds:uri="99f50afe-28e2-457c-9852-048361d66aad"/>
   </ds:schemaRefs>
 </ds:datastoreItem>
 </file>
 
 <file path=customXml/itemProps4.xml><?xml version="1.0" encoding="utf-8"?>
-<ds:datastoreItem xmlns:ds="http://schemas.openxmlformats.org/officeDocument/2006/customXml" ds:itemID="{3CDCCB97-C27E-4106-BE30-9A78D365F452}">
+<ds:datastoreItem xmlns:ds="http://schemas.openxmlformats.org/officeDocument/2006/customXml" ds:itemID="{5D37A119-6E51-400D-AF3A-0447E979599A}">
   <ds:schemaRefs>
     <ds:schemaRef ds:uri="http://schemas.openxmlformats.org/officeDocument/2006/bibliography"/>
   </ds:schemaRefs>

</xml_diff>

<commit_message>
Documentação um pouco mais atualizada
</commit_message>
<xml_diff>
--- a/Documentação/Projeto Sprint.docx
+++ b/Documentação/Projeto Sprint.docx
@@ -522,6 +522,7 @@
           <w:ilvl w:val="0"/>
           <w:numId w:val="4"/>
         </w:numPr>
+        <w:jc w:val="left"/>
         <w:rPr>
           <w:color w:val="000000" w:themeColor="text1"/>
           <w:sz w:val="24"/>
@@ -545,6 +546,7 @@
           <w:ilvl w:val="0"/>
           <w:numId w:val="4"/>
         </w:numPr>
+        <w:jc w:val="left"/>
         <w:rPr>
           <w:color w:val="000000" w:themeColor="text1"/>
           <w:sz w:val="24"/>
@@ -568,6 +570,7 @@
           <w:ilvl w:val="0"/>
           <w:numId w:val="4"/>
         </w:numPr>
+        <w:jc w:val="left"/>
         <w:rPr>
           <w:color w:val="000000" w:themeColor="text1"/>
           <w:sz w:val="24"/>
@@ -591,6 +594,7 @@
           <w:ilvl w:val="0"/>
           <w:numId w:val="4"/>
         </w:numPr>
+        <w:jc w:val="left"/>
         <w:rPr>
           <w:color w:val="000000" w:themeColor="text1"/>
           <w:sz w:val="24"/>
@@ -623,6 +627,7 @@
           <w:ilvl w:val="0"/>
           <w:numId w:val="4"/>
         </w:numPr>
+        <w:jc w:val="left"/>
         <w:rPr>
           <w:rFonts w:eastAsia="Calibri"/>
           <w:color w:val="000000" w:themeColor="text1"/>
@@ -647,6 +652,7 @@
           <w:ilvl w:val="0"/>
           <w:numId w:val="4"/>
         </w:numPr>
+        <w:jc w:val="left"/>
         <w:rPr>
           <w:rFonts w:eastAsia="Calibri"/>
           <w:color w:val="auto"/>
@@ -671,6 +677,7 @@
           <w:ilvl w:val="0"/>
           <w:numId w:val="4"/>
         </w:numPr>
+        <w:jc w:val="left"/>
         <w:rPr>
           <w:color w:val="000000" w:themeColor="text1"/>
           <w:sz w:val="24"/>
@@ -694,12 +701,22 @@
           <w:ilvl w:val="1"/>
           <w:numId w:val="4"/>
         </w:numPr>
-        <w:rPr>
-          <w:color w:val="000000" w:themeColor="text1"/>
-          <w:sz w:val="24"/>
-          <w:szCs w:val="24"/>
-        </w:rPr>
-      </w:pPr>
+        <w:jc w:val="left"/>
+        <w:rPr>
+          <w:color w:val="000000" w:themeColor="text1"/>
+          <w:sz w:val="24"/>
+          <w:szCs w:val="24"/>
+        </w:rPr>
+      </w:pPr>
+      <w:r>
+        <w:rPr>
+          <w:rFonts w:eastAsia="Calibri"/>
+          <w:color w:val="auto"/>
+          <w:sz w:val="24"/>
+          <w:szCs w:val="24"/>
+        </w:rPr>
+        <w:t xml:space="preserve"> </w:t>
+      </w:r>
       <w:r>
         <w:rPr>
           <w:rFonts w:eastAsia="Calibri"/>
@@ -717,6 +734,7 @@
           <w:ilvl w:val="0"/>
           <w:numId w:val="4"/>
         </w:numPr>
+        <w:jc w:val="left"/>
         <w:rPr>
           <w:color w:val="000000" w:themeColor="text1"/>
           <w:sz w:val="24"/>
@@ -740,12 +758,22 @@
           <w:ilvl w:val="1"/>
           <w:numId w:val="4"/>
         </w:numPr>
-        <w:rPr>
-          <w:color w:val="000000" w:themeColor="text1"/>
-          <w:sz w:val="24"/>
-          <w:szCs w:val="24"/>
-        </w:rPr>
-      </w:pPr>
+        <w:jc w:val="left"/>
+        <w:rPr>
+          <w:color w:val="000000" w:themeColor="text1"/>
+          <w:sz w:val="24"/>
+          <w:szCs w:val="24"/>
+        </w:rPr>
+      </w:pPr>
+      <w:r>
+        <w:rPr>
+          <w:rFonts w:eastAsia="Calibri"/>
+          <w:color w:val="auto"/>
+          <w:sz w:val="24"/>
+          <w:szCs w:val="24"/>
+        </w:rPr>
+        <w:t xml:space="preserve"> </w:t>
+      </w:r>
       <w:r>
         <w:rPr>
           <w:rFonts w:eastAsia="Calibri"/>
@@ -772,15 +800,16 @@
           <w:ilvl w:val="0"/>
           <w:numId w:val="4"/>
         </w:numPr>
-        <w:rPr>
-          <w:color w:val="000000" w:themeColor="text1"/>
-          <w:sz w:val="24"/>
-          <w:szCs w:val="24"/>
-        </w:rPr>
-      </w:pPr>
-      <w:r>
-        <w:rPr>
-          <w:color w:val="000000" w:themeColor="text1"/>
+        <w:jc w:val="left"/>
+        <w:rPr>
+          <w:color w:val="000000" w:themeColor="text1"/>
+          <w:sz w:val="24"/>
+          <w:szCs w:val="24"/>
+        </w:rPr>
+      </w:pPr>
+      <w:r>
+        <w:rPr>
+          <w:color w:val="000000" w:themeColor="text1" w:themeTint="FF" w:themeShade="FF"/>
           <w:sz w:val="24"/>
           <w:szCs w:val="24"/>
         </w:rPr>
@@ -794,15 +823,16 @@
           <w:ilvl w:val="0"/>
           <w:numId w:val="4"/>
         </w:numPr>
-        <w:rPr>
-          <w:color w:val="000000" w:themeColor="text1"/>
-          <w:sz w:val="24"/>
-          <w:szCs w:val="24"/>
-        </w:rPr>
-      </w:pPr>
-      <w:r>
-        <w:rPr>
-          <w:color w:val="000000" w:themeColor="text1"/>
+        <w:jc w:val="both"/>
+        <w:rPr>
+          <w:color w:val="000000" w:themeColor="text1"/>
+          <w:sz w:val="24"/>
+          <w:szCs w:val="24"/>
+        </w:rPr>
+      </w:pPr>
+      <w:r>
+        <w:rPr>
+          <w:color w:val="000000" w:themeColor="text1" w:themeTint="FF" w:themeShade="FF"/>
           <w:sz w:val="24"/>
           <w:szCs w:val="24"/>
         </w:rPr>
@@ -2727,8 +2757,8 @@
     <w:p>
       <w:pPr>
         <w:rPr>
-          <w:b/>
-          <w:bCs/>
+          <w:b w:val="1"/>
+          <w:bCs w:val="1"/>
           <w:color w:val="2F5496" w:themeColor="accent1" w:themeShade="BF"/>
           <w:sz w:val="32"/>
           <w:szCs w:val="32"/>
@@ -2747,23 +2777,57 @@
     </w:p>
     <w:p>
       <w:pPr>
+        <w:pStyle w:val="Normal"/>
+        <w:rPr>
+          <w:b w:val="1"/>
+          <w:bCs w:val="1"/>
+          <w:color w:val="2F5496" w:themeColor="accent1" w:themeTint="FF" w:themeShade="BF"/>
+          <w:sz w:val="32"/>
+          <w:szCs w:val="32"/>
+        </w:rPr>
+      </w:pPr>
+    </w:p>
+    <w:p>
+      <w:pPr>
         <w:pStyle w:val="PargrafodaLista"/>
         <w:numPr>
           <w:ilvl w:val="0"/>
           <w:numId w:val="1"/>
         </w:numPr>
         <w:rPr>
-          <w:b w:val="1"/>
-          <w:bCs w:val="1"/>
-        </w:rPr>
-      </w:pPr>
-      <w:r>
-        <w:rPr>
-          <w:b w:val="1"/>
-          <w:bCs w:val="1"/>
+          <w:rFonts w:ascii="Arial" w:hAnsi="Arial" w:eastAsia="Arial" w:cs="Arial"/>
+          <w:b w:val="0"/>
+          <w:bCs w:val="0"/>
+          <w:color w:val="auto"/>
+          <w:sz w:val="24"/>
+          <w:szCs w:val="24"/>
+        </w:rPr>
+      </w:pPr>
+      <w:r>
+        <w:rPr>
+          <w:rFonts w:ascii="Arial" w:hAnsi="Arial" w:eastAsia="Arial" w:cs="Arial"/>
+          <w:b w:val="0"/>
+          <w:bCs w:val="0"/>
+          <w:color w:val="auto"/>
+          <w:sz w:val="24"/>
+          <w:szCs w:val="24"/>
         </w:rPr>
         <w:t>Estufas com um espaço mínimo de 7x15 m.</w:t>
       </w:r>
+    </w:p>
+    <w:p>
+      <w:pPr>
+        <w:pStyle w:val="Normal"/>
+        <w:ind w:left="0"/>
+        <w:rPr>
+          <w:rFonts w:ascii="Arial" w:hAnsi="Arial" w:eastAsia="Arial" w:cs="Arial"/>
+          <w:b w:val="0"/>
+          <w:bCs w:val="0"/>
+          <w:color w:val="auto"/>
+          <w:sz w:val="24"/>
+          <w:szCs w:val="24"/>
+        </w:rPr>
+      </w:pPr>
     </w:p>
     <w:p>
       <w:pPr>
@@ -2773,31 +2837,61 @@
           <w:numId w:val="1"/>
         </w:numPr>
         <w:rPr>
-          <w:b w:val="1"/>
-          <w:bCs w:val="1"/>
-        </w:rPr>
-      </w:pPr>
-      <w:r>
-        <w:rPr>
-          <w:b w:val="1"/>
-          <w:bCs w:val="1"/>
+          <w:rFonts w:ascii="Arial" w:hAnsi="Arial" w:eastAsia="Arial" w:cs="Arial"/>
+          <w:b w:val="0"/>
+          <w:bCs w:val="0"/>
+          <w:color w:val="auto"/>
+          <w:sz w:val="24"/>
+          <w:szCs w:val="24"/>
+        </w:rPr>
+      </w:pPr>
+      <w:r>
+        <w:rPr>
+          <w:rFonts w:ascii="Arial" w:hAnsi="Arial" w:eastAsia="Arial" w:cs="Arial"/>
+          <w:b w:val="0"/>
+          <w:bCs w:val="0"/>
+          <w:color w:val="auto"/>
+          <w:sz w:val="24"/>
+          <w:szCs w:val="24"/>
         </w:rPr>
         <w:t>Ter uma internet de no mínimo 100 Mbps</w:t>
       </w:r>
       <w:r>
         <w:rPr>
-          <w:b w:val="1"/>
-          <w:bCs w:val="1"/>
+          <w:rFonts w:ascii="Arial" w:hAnsi="Arial" w:eastAsia="Arial" w:cs="Arial"/>
+          <w:b w:val="0"/>
+          <w:bCs w:val="0"/>
+          <w:color w:val="auto"/>
+          <w:sz w:val="24"/>
+          <w:szCs w:val="24"/>
         </w:rPr>
         <w:t xml:space="preserve"> </w:t>
       </w:r>
       <w:r>
         <w:rPr>
-          <w:b w:val="1"/>
-          <w:bCs w:val="1"/>
+          <w:rFonts w:ascii="Arial" w:hAnsi="Arial" w:eastAsia="Arial" w:cs="Arial"/>
+          <w:b w:val="0"/>
+          <w:bCs w:val="0"/>
+          <w:color w:val="auto"/>
+          <w:sz w:val="24"/>
+          <w:szCs w:val="24"/>
         </w:rPr>
         <w:t>para transmissão de dados.</w:t>
       </w:r>
+    </w:p>
+    <w:p>
+      <w:pPr>
+        <w:pStyle w:val="Normal"/>
+        <w:ind w:left="0"/>
+        <w:rPr>
+          <w:rFonts w:ascii="Arial" w:hAnsi="Arial" w:eastAsia="Arial" w:cs="Arial"/>
+          <w:b w:val="0"/>
+          <w:bCs w:val="0"/>
+          <w:color w:val="auto"/>
+          <w:sz w:val="24"/>
+          <w:szCs w:val="24"/>
+        </w:rPr>
+      </w:pPr>
     </w:p>
     <w:p>
       <w:pPr>
@@ -2807,17 +2901,39 @@
           <w:numId w:val="1"/>
         </w:numPr>
         <w:rPr>
-          <w:b w:val="1"/>
-          <w:bCs w:val="1"/>
-        </w:rPr>
-      </w:pPr>
-      <w:r>
-        <w:rPr>
-          <w:b w:val="1"/>
-          <w:bCs w:val="1"/>
+          <w:rFonts w:ascii="Arial" w:hAnsi="Arial" w:eastAsia="Arial" w:cs="Arial"/>
+          <w:b w:val="0"/>
+          <w:bCs w:val="0"/>
+          <w:color w:val="auto"/>
+          <w:sz w:val="24"/>
+          <w:szCs w:val="24"/>
+        </w:rPr>
+      </w:pPr>
+      <w:r>
+        <w:rPr>
+          <w:rFonts w:ascii="Arial" w:hAnsi="Arial" w:eastAsia="Arial" w:cs="Arial"/>
+          <w:b w:val="0"/>
+          <w:bCs w:val="0"/>
+          <w:color w:val="auto"/>
+          <w:sz w:val="24"/>
+          <w:szCs w:val="24"/>
         </w:rPr>
         <w:t>Sistema de irrigação automático para melhor controle da umidade.</w:t>
       </w:r>
+    </w:p>
+    <w:p>
+      <w:pPr>
+        <w:pStyle w:val="Normal"/>
+        <w:ind w:left="0"/>
+        <w:rPr>
+          <w:rFonts w:ascii="Arial" w:hAnsi="Arial" w:eastAsia="Arial" w:cs="Arial"/>
+          <w:b w:val="0"/>
+          <w:bCs w:val="0"/>
+          <w:color w:val="auto"/>
+          <w:sz w:val="24"/>
+          <w:szCs w:val="24"/>
+        </w:rPr>
+      </w:pPr>
     </w:p>
     <w:p>
       <w:pPr>
@@ -2827,14 +2943,22 @@
           <w:numId w:val="1"/>
         </w:numPr>
         <w:rPr>
-          <w:b w:val="1"/>
-          <w:bCs w:val="1"/>
-        </w:rPr>
-      </w:pPr>
-      <w:r>
-        <w:rPr>
-          <w:b w:val="1"/>
-          <w:bCs w:val="1"/>
+          <w:rFonts w:ascii="Arial" w:hAnsi="Arial" w:eastAsia="Arial" w:cs="Arial"/>
+          <w:b w:val="0"/>
+          <w:bCs w:val="0"/>
+          <w:color w:val="auto"/>
+          <w:sz w:val="24"/>
+          <w:szCs w:val="24"/>
+        </w:rPr>
+      </w:pPr>
+      <w:r>
+        <w:rPr>
+          <w:rFonts w:ascii="Arial" w:hAnsi="Arial" w:eastAsia="Arial" w:cs="Arial"/>
+          <w:b w:val="0"/>
+          <w:bCs w:val="0"/>
+          <w:color w:val="auto"/>
+          <w:sz w:val="24"/>
+          <w:szCs w:val="24"/>
         </w:rPr>
         <w:t>Sistema de controle de aquecimento automatizado para melhor controle de temperatura.</w:t>
       </w:r>
@@ -3215,11 +3339,58 @@
     </w:p>
     <w:p>
       <w:pPr>
-        <w:rPr>
-          <w:sz w:val="24"/>
-          <w:szCs w:val="24"/>
-        </w:rPr>
-      </w:pPr>
+        <w:pStyle w:val="Normal"/>
+        <w:jc w:val="center"/>
+        <w:rPr>
+          <w:b w:val="0"/>
+          <w:bCs w:val="0"/>
+          <w:sz w:val="24"/>
+          <w:szCs w:val="24"/>
+        </w:rPr>
+      </w:pPr>
+      <w:r>
+        <w:drawing>
+          <wp:inline wp14:editId="67862C71" wp14:anchorId="0AB58B45">
+            <wp:extent cx="5597506" cy="2595134"/>
+            <wp:effectExtent l="0" t="0" r="0" b="0"/>
+            <wp:docPr id="1251097981" name="" title=""/>
+            <wp:cNvGraphicFramePr>
+              <a:graphicFrameLocks noChangeAspect="1"/>
+            </wp:cNvGraphicFramePr>
+            <a:graphic>
+              <a:graphicData uri="http://schemas.openxmlformats.org/drawingml/2006/picture">
+                <pic:pic>
+                  <pic:nvPicPr>
+                    <pic:cNvPr id="0" name=""/>
+                    <pic:cNvPicPr/>
+                  </pic:nvPicPr>
+                  <pic:blipFill>
+                    <a:blip r:embed="R959bd7b9305a43f6">
+                      <a:extLst>
+                        <a:ext xmlns:a="http://schemas.openxmlformats.org/drawingml/2006/main" uri="{28A0092B-C50C-407E-A947-70E740481C1C}">
+                          <a14:useLocalDpi val="0"/>
+                        </a:ext>
+                      </a:extLst>
+                    </a:blip>
+                    <a:stretch>
+                      <a:fillRect/>
+                    </a:stretch>
+                  </pic:blipFill>
+                  <pic:spPr>
+                    <a:xfrm>
+                      <a:off x="0" y="0"/>
+                      <a:ext cx="5597506" cy="2595134"/>
+                    </a:xfrm>
+                    <a:prstGeom prst="rect">
+                      <a:avLst/>
+                    </a:prstGeom>
+                  </pic:spPr>
+                </pic:pic>
+              </a:graphicData>
+            </a:graphic>
+          </wp:inline>
+        </w:drawing>
+      </w:r>
     </w:p>
     <w:p>
       <w:pPr>

</xml_diff>